<commit_message>
Clean doc on https
</commit_message>
<xml_diff>
--- a/Actimetre System V2.docx
+++ b/Actimetre System V2.docx
@@ -6972,22 +6972,12 @@
         <w:contextualSpacing/>
         <w:jc w:val="left"/>
         <w:rPr>
-          <w:rFonts w:ascii="Calibri" w:eastAsia="굴림" w:hAnsi="Calibri" w:cs="Calibri"/>
-          <w:snapToGrid w:val="0"/>
-          <w:kern w:val="0"/>
-          <w:sz w:val="22"/>
-        </w:rPr>
-      </w:pPr>
-      <w:r>
-        <w:rPr>
           <w:rFonts w:ascii="Consolas" w:eastAsia="굴림" w:hAnsi="Consolas" w:cs="Courier New"/>
           <w:snapToGrid w:val="0"/>
           <w:kern w:val="0"/>
           <w:sz w:val="22"/>
         </w:rPr>
-        <w:t xml:space="preserve">SECRET_KEY       = </w:t>
-      </w:r>
-      <w:proofErr w:type="spellStart"/>
+      </w:pPr>
       <w:r>
         <w:rPr>
           <w:rFonts w:ascii="Consolas" w:eastAsia="굴림" w:hAnsi="Consolas" w:cs="Courier New"/>
@@ -6995,6 +6985,16 @@
           <w:kern w:val="0"/>
           <w:sz w:val="22"/>
         </w:rPr>
+        <w:t xml:space="preserve">SECRET_KEY       = </w:t>
+      </w:r>
+      <w:proofErr w:type="spellStart"/>
+      <w:r>
+        <w:rPr>
+          <w:rFonts w:ascii="Consolas" w:eastAsia="굴림" w:hAnsi="Consolas" w:cs="Courier New"/>
+          <w:snapToGrid w:val="0"/>
+          <w:kern w:val="0"/>
+          <w:sz w:val="22"/>
+        </w:rPr>
         <w:t>SecretKeyOnlyAlphanumsAllowed</w:t>
       </w:r>
       <w:proofErr w:type="spellEnd"/>
@@ -7050,7 +7050,40 @@
           <w:kern w:val="0"/>
           <w:sz w:val="22"/>
         </w:rPr>
-        <w:t xml:space="preserve">The secret key is an alphanumeric string that is shared with </w:t>
+        <w:t>Th</w:t>
+      </w:r>
+      <w:r>
+        <w:rPr>
+          <w:rFonts w:ascii="Calibri" w:eastAsia="굴림" w:hAnsi="Calibri" w:cs="Calibri"/>
+          <w:kern w:val="0"/>
+          <w:sz w:val="22"/>
+        </w:rPr>
+        <w:t xml:space="preserve">e </w:t>
+      </w:r>
+      <w:r>
+        <w:rPr>
+          <w:rFonts w:ascii="Consolas" w:eastAsia="굴림" w:hAnsi="Consolas" w:cs="Calibri"/>
+          <w:kern w:val="0"/>
+          <w:sz w:val="22"/>
+          <w:highlight w:val="lightGray"/>
+        </w:rPr>
+        <w:t>SECRET_KEY</w:t>
+      </w:r>
+      <w:r>
+        <w:rPr>
+          <w:rFonts w:ascii="Calibri" w:eastAsia="굴림" w:hAnsi="Calibri" w:cs="Calibri"/>
+          <w:kern w:val="0"/>
+          <w:sz w:val="22"/>
+        </w:rPr>
+        <w:t xml:space="preserve"> </w:t>
+      </w:r>
+      <w:r>
+        <w:rPr>
+          <w:rFonts w:ascii="Calibri" w:eastAsia="굴림" w:hAnsi="Calibri" w:cs="Calibri"/>
+          <w:kern w:val="0"/>
+          <w:sz w:val="22"/>
+        </w:rPr>
+        <w:t xml:space="preserve">is an alphanumeric string that is shared with </w:t>
       </w:r>
       <w:proofErr w:type="spellStart"/>
       <w:r>
@@ -7106,25 +7139,14 @@
         </w:rPr>
         <w:t>.</w:t>
       </w:r>
-    </w:p>
-    <w:p>
-      <w:pPr>
-        <w:widowControl/>
-        <w:wordWrap/>
-        <w:autoSpaceDE/>
-        <w:autoSpaceDN/>
-        <w:adjustRightInd w:val="0"/>
-        <w:snapToGrid w:val="0"/>
-        <w:spacing w:after="0" w:line="240" w:lineRule="auto"/>
-        <w:ind w:leftChars="200" w:left="400"/>
-        <w:contextualSpacing/>
-        <w:jc w:val="left"/>
-        <w:rPr>
-          <w:rFonts w:ascii="Calibri" w:eastAsia="굴림" w:hAnsi="Calibri" w:cs="Calibri" w:hint="eastAsia"/>
-          <w:kern w:val="0"/>
-          <w:sz w:val="22"/>
-        </w:rPr>
-      </w:pPr>
+      <w:r>
+        <w:rPr>
+          <w:rFonts w:ascii="Calibri" w:eastAsia="굴림" w:hAnsi="Calibri" w:cs="Calibri"/>
+          <w:kern w:val="0"/>
+          <w:sz w:val="22"/>
+        </w:rPr>
+        <w:br/>
+      </w:r>
     </w:p>
     <w:p>
       <w:pPr>
@@ -7786,7 +7808,6 @@
         <w:rPr>
           <w:rFonts w:ascii="Calibri" w:hAnsi="Calibri" w:cs="Calibri"/>
           <w:sz w:val="22"/>
-          <w:shd w:val="pct15" w:color="auto" w:fill="FFFFFF"/>
         </w:rPr>
       </w:pPr>
       <w:r>
@@ -7826,16 +7847,54 @@
         </w:rPr>
         <w:t xml:space="preserve">at </w:t>
       </w:r>
-      <w:proofErr w:type="gramStart"/>
       <w:r>
         <w:rPr>
           <w:rFonts w:ascii="Consolas" w:hAnsi="Consolas" w:cs="Calibri"/>
           <w:sz w:val="22"/>
-          <w:shd w:val="pct15" w:color="auto" w:fill="FFFFFF"/>
-        </w:rPr>
-        <w:t>https://www.actimetre.fr</w:t>
-      </w:r>
-      <w:proofErr w:type="gramEnd"/>
+          <w:shd w:val="clear" w:color="auto" w:fill="D9D9D9" w:themeFill="background1" w:themeFillShade="D9"/>
+        </w:rPr>
+        <w:t>https://actimetre.u-paris-sciences.fr/</w:t>
+      </w:r>
+      <w:r>
+        <w:rPr>
+          <w:rFonts w:ascii="Calibri" w:hAnsi="Calibri" w:cs="Calibri"/>
+          <w:sz w:val="22"/>
+        </w:rPr>
+        <w:t>. You need a login</w:t>
+      </w:r>
+      <w:r>
+        <w:rPr>
+          <w:rFonts w:ascii="Calibri" w:hAnsi="Calibri" w:cs="Calibri"/>
+          <w:sz w:val="22"/>
+        </w:rPr>
+        <w:t xml:space="preserve"> and a </w:t>
+      </w:r>
+      <w:r>
+        <w:rPr>
+          <w:rFonts w:ascii="Calibri" w:hAnsi="Calibri" w:cs="Calibri"/>
+          <w:sz w:val="22"/>
+        </w:rPr>
+        <w:t xml:space="preserve">password to gain access; please contact </w:t>
+      </w:r>
+      <w:r>
+        <w:rPr>
+          <w:rFonts w:ascii="Consolas" w:hAnsi="Consolas" w:cs="Calibri"/>
+          <w:color w:val="222222"/>
+          <w:sz w:val="21"/>
+          <w:szCs w:val="21"/>
+          <w:shd w:val="clear" w:color="auto" w:fill="D9D9D9" w:themeFill="background1" w:themeFillShade="D9"/>
+        </w:rPr>
+        <w:t>boris.lamotte-incamps@u-paris.fr</w:t>
+      </w:r>
+      <w:r>
+        <w:rPr>
+          <w:rFonts w:ascii="Calibri" w:hAnsi="Calibri" w:cs="Calibri"/>
+          <w:color w:val="222222"/>
+          <w:sz w:val="21"/>
+          <w:szCs w:val="21"/>
+        </w:rPr>
+        <w:t>.</w:t>
+      </w:r>
     </w:p>
     <w:p>
       <w:pPr>

</xml_diff>